<commit_message>
Added projects and resume
</commit_message>
<xml_diff>
--- a/Mauricio Bayas 2020.docx
+++ b/Mauricio Bayas 2020.docx
@@ -88,6 +88,133 @@
         <w:t>mauribayas_21@hotmail.com</w:t>
       </w:r>
     </w:p>
+    <w:p>
+      <w:pPr>
+        <w:spacing w:after="0" w:line="238" w:lineRule="auto"/>
+        <w:ind w:left="3191" w:firstLine="0"/>
+        <w:contextualSpacing/>
+        <w:jc w:val="center"/>
+        <w:rPr>
+          <w:sz w:val="16"/>
+          <w:szCs w:val="16"/>
+        </w:rPr>
+      </w:pPr>
+      <w:r>
+        <w:rPr>
+          <w:b/>
+          <w:bCs/>
+          <w:i/>
+          <w:iCs/>
+          <w:sz w:val="22"/>
+          <w:szCs w:val="22"/>
+        </w:rPr>
+        <w:t>Website</w:t>
+      </w:r>
+      <w:r>
+        <w:rPr>
+          <w:sz w:val="22"/>
+          <w:szCs w:val="22"/>
+        </w:rPr>
+        <w:t>:</w:t>
+      </w:r>
+      <w:r>
+        <w:t xml:space="preserve"> </w:t>
+      </w:r>
+      <w:hyperlink r:id="rId5" w:history="1">
+        <w:r>
+          <w:rPr>
+            <w:rStyle w:val="Hyperlink"/>
+            <w:sz w:val="16"/>
+            <w:szCs w:val="16"/>
+          </w:rPr>
+          <w:t>https://mbayas21.github.io/Mauricio-Bayas-Website</w:t>
+        </w:r>
+      </w:hyperlink>
+    </w:p>
+    <w:p>
+      <w:pPr>
+        <w:spacing w:after="0" w:line="238" w:lineRule="auto"/>
+        <w:ind w:left="3191" w:firstLine="0"/>
+        <w:contextualSpacing/>
+        <w:jc w:val="center"/>
+        <w:rPr>
+          <w:rStyle w:val="Hyperlink"/>
+          <w:sz w:val="16"/>
+          <w:szCs w:val="16"/>
+        </w:rPr>
+      </w:pPr>
+      <w:r>
+        <w:rPr>
+          <w:b/>
+          <w:bCs/>
+          <w:i/>
+          <w:iCs/>
+          <w:sz w:val="22"/>
+          <w:szCs w:val="22"/>
+        </w:rPr>
+        <w:t>GitHub Account</w:t>
+      </w:r>
+      <w:r>
+        <w:rPr>
+          <w:sz w:val="22"/>
+          <w:szCs w:val="22"/>
+        </w:rPr>
+        <w:t xml:space="preserve">: </w:t>
+      </w:r>
+      <w:hyperlink r:id="rId6" w:history="1">
+        <w:r>
+          <w:rPr>
+            <w:rStyle w:val="Hyperlink"/>
+            <w:sz w:val="16"/>
+            <w:szCs w:val="16"/>
+          </w:rPr>
+          <w:t>https://github.com/mbayas21</w:t>
+        </w:r>
+      </w:hyperlink>
+    </w:p>
+    <w:p>
+      <w:pPr>
+        <w:spacing w:after="0" w:line="238" w:lineRule="auto"/>
+        <w:ind w:left="3191" w:firstLine="0"/>
+        <w:contextualSpacing/>
+        <w:jc w:val="center"/>
+        <w:rPr>
+          <w:b/>
+          <w:bCs/>
+          <w:sz w:val="22"/>
+          <w:szCs w:val="22"/>
+        </w:rPr>
+      </w:pPr>
+      <w:r>
+        <w:rPr>
+          <w:b/>
+          <w:bCs/>
+          <w:i/>
+          <w:iCs/>
+          <w:sz w:val="22"/>
+          <w:szCs w:val="22"/>
+        </w:rPr>
+        <w:t>LinkedIn:</w:t>
+      </w:r>
+      <w:r>
+        <w:rPr>
+          <w:sz w:val="22"/>
+          <w:szCs w:val="22"/>
+        </w:rPr>
+        <w:t xml:space="preserve"> </w:t>
+      </w:r>
+      <w:hyperlink r:id="rId7" w:history="1">
+        <w:r>
+          <w:rPr>
+            <w:color w:val="0000FF"/>
+            <w:sz w:val="16"/>
+            <w:szCs w:val="16"/>
+            <w:u w:val="single"/>
+          </w:rPr>
+          <w:t>https://www.linkedin.com/in/mauricio-bayas-713b8b103/</w:t>
+        </w:r>
+      </w:hyperlink>
+    </w:p>
     <w:bookmarkEnd w:id="1"/>
     <w:p>
       <w:pPr>
@@ -129,7 +256,7 @@
         </w:rPr>
         <w:t>8</w:t>
       </w:r>
-      <w:hyperlink r:id="rId5">
+      <w:hyperlink r:id="rId8">
         <w:r>
           <w:rPr>
             <w:i/>
@@ -230,7 +357,7 @@
           <w:sz w:val="21"/>
           <w:szCs w:val="21"/>
         </w:rPr>
-        <w:t>companies and their users</w:t>
+        <w:t xml:space="preserve">companies and </w:t>
       </w:r>
       <w:r>
         <w:rPr>
@@ -239,7 +366,7 @@
           <w:sz w:val="21"/>
           <w:szCs w:val="21"/>
         </w:rPr>
-        <w:t xml:space="preserve">. Open to </w:t>
+        <w:t>end</w:t>
       </w:r>
       <w:r>
         <w:rPr>
@@ -248,7 +375,7 @@
           <w:sz w:val="21"/>
           <w:szCs w:val="21"/>
         </w:rPr>
-        <w:t>other sectors IT such as web development</w:t>
+        <w:t xml:space="preserve"> users</w:t>
       </w:r>
       <w:r>
         <w:rPr>
@@ -257,7 +384,43 @@
           <w:sz w:val="21"/>
           <w:szCs w:val="21"/>
         </w:rPr>
-        <w:t>.</w:t>
+        <w:t xml:space="preserve">. Open to </w:t>
+      </w:r>
+      <w:r>
+        <w:rPr>
+          <w:b w:val="0"/>
+          <w:bCs w:val="0"/>
+          <w:sz w:val="21"/>
+          <w:szCs w:val="21"/>
+        </w:rPr>
+        <w:t xml:space="preserve">other </w:t>
+      </w:r>
+      <w:r>
+        <w:rPr>
+          <w:b w:val="0"/>
+          <w:bCs w:val="0"/>
+          <w:sz w:val="21"/>
+          <w:szCs w:val="21"/>
+        </w:rPr>
+        <w:t>roles</w:t>
+      </w:r>
+      <w:r>
+        <w:rPr>
+          <w:b w:val="0"/>
+          <w:bCs w:val="0"/>
+          <w:sz w:val="21"/>
+          <w:szCs w:val="21"/>
+        </w:rPr>
+        <w:t xml:space="preserve"> </w:t>
+      </w:r>
+      <w:r>
+        <w:rPr>
+          <w:b w:val="0"/>
+          <w:bCs w:val="0"/>
+          <w:sz w:val="21"/>
+          <w:szCs w:val="21"/>
+        </w:rPr>
+        <w:t>within software development.</w:t>
       </w:r>
     </w:p>
     <w:p/>
@@ -422,21 +585,40 @@
         <w:ind w:left="0" w:firstLine="0"/>
       </w:pPr>
       <w:r>
-        <w:t xml:space="preserve">C#; Java; Selenium, </w:t>
-      </w:r>
-      <w:proofErr w:type="spellStart"/>
-      <w:r>
-        <w:t>SpecFlow</w:t>
-      </w:r>
-      <w:proofErr w:type="spellEnd"/>
-      <w:r>
-        <w:t xml:space="preserve">; </w:t>
+        <w:t xml:space="preserve">HTML5; CSS3; </w:t>
+      </w:r>
+      <w:r>
+        <w:t xml:space="preserve">Bootstrap 4; </w:t>
       </w:r>
       <w:r>
         <w:t>JavaScript</w:t>
       </w:r>
       <w:r>
-        <w:t xml:space="preserve">; HTML5; CSS3; Bootstrap; SQL; Git Version Control; </w:t>
+        <w:t>;</w:t>
+      </w:r>
+      <w:r>
+        <w:t xml:space="preserve"> </w:t>
+      </w:r>
+      <w:r>
+        <w:t>C#</w:t>
+      </w:r>
+      <w:r>
+        <w:t>;</w:t>
+      </w:r>
+      <w:r>
+        <w:t xml:space="preserve"> Selenium, Spec</w:t>
+      </w:r>
+      <w:r>
+        <w:t>f</w:t>
+      </w:r>
+      <w:r>
+        <w:t>low;</w:t>
+      </w:r>
+      <w:r>
+        <w:t xml:space="preserve"> </w:t>
+      </w:r>
+      <w:r>
+        <w:t xml:space="preserve">SQL; Git Version Control; </w:t>
       </w:r>
       <w:r>
         <w:t>Fiddler;</w:t>
@@ -576,13 +758,8 @@
         <w:contextualSpacing/>
       </w:pPr>
       <w:r>
-        <w:t xml:space="preserve">Created automated tests for sprint feature work items using C# and Selenium </w:t>
-      </w:r>
-      <w:proofErr w:type="spellStart"/>
-      <w:r>
-        <w:t>Webdriver</w:t>
-      </w:r>
-      <w:proofErr w:type="spellEnd"/>
+        <w:t>Created automated tests scripts at both the User Interface and API level</w:t>
+      </w:r>
     </w:p>
     <w:p>
       <w:pPr>
@@ -594,15 +771,26 @@
         <w:contextualSpacing/>
       </w:pPr>
       <w:r>
-        <w:t xml:space="preserve">Migrated user interface automated tests to integrate </w:t>
-      </w:r>
-      <w:proofErr w:type="spellStart"/>
-      <w:r>
-        <w:t>SpecFlow</w:t>
-      </w:r>
-      <w:proofErr w:type="spellEnd"/>
-      <w:r>
-        <w:t xml:space="preserve"> and Gherkin</w:t>
+        <w:t>Wrote business readable automated test scenarios using the Gherkin language and Specflow</w:t>
+      </w:r>
+    </w:p>
+    <w:p>
+      <w:pPr>
+        <w:numPr>
+          <w:ilvl w:val="0"/>
+          <w:numId w:val="2"/>
+        </w:numPr>
+        <w:ind w:right="0"/>
+        <w:contextualSpacing/>
+      </w:pPr>
+      <w:r>
+        <w:t xml:space="preserve">Executed </w:t>
+      </w:r>
+      <w:r>
+        <w:t xml:space="preserve">web services testing through </w:t>
+      </w:r>
+      <w:r>
+        <w:t>PostMan</w:t>
       </w:r>
     </w:p>
     <w:p>
@@ -639,7 +827,39 @@
           <w:sz w:val="21"/>
           <w:szCs w:val="21"/>
         </w:rPr>
-        <w:t>Gathered and analyzed requirements for features during sprint iterations in order to create thorough test cases</w:t>
+        <w:t xml:space="preserve">Gathered and analyzed requirements for </w:t>
+      </w:r>
+      <w:r>
+        <w:rPr>
+          <w:rFonts w:ascii="Times New Roman" w:hAnsi="Times New Roman" w:cs="Times New Roman"/>
+          <w:sz w:val="21"/>
+          <w:szCs w:val="21"/>
+        </w:rPr>
+        <w:t>story cards</w:t>
+      </w:r>
+      <w:r>
+        <w:rPr>
+          <w:rFonts w:ascii="Times New Roman" w:hAnsi="Times New Roman" w:cs="Times New Roman"/>
+          <w:sz w:val="21"/>
+          <w:szCs w:val="21"/>
+        </w:rPr>
+        <w:t xml:space="preserve"> during sprint iterations </w:t>
+      </w:r>
+      <w:r>
+        <w:rPr>
+          <w:rFonts w:ascii="Times New Roman" w:hAnsi="Times New Roman" w:cs="Times New Roman"/>
+          <w:sz w:val="21"/>
+          <w:szCs w:val="21"/>
+        </w:rPr>
+        <w:t>to</w:t>
+      </w:r>
+      <w:r>
+        <w:rPr>
+          <w:rFonts w:ascii="Times New Roman" w:hAnsi="Times New Roman" w:cs="Times New Roman"/>
+          <w:sz w:val="21"/>
+          <w:szCs w:val="21"/>
+        </w:rPr>
+        <w:t xml:space="preserve"> create thorough test cases</w:t>
       </w:r>
     </w:p>
     <w:p>
@@ -663,7 +883,23 @@
           <w:sz w:val="21"/>
           <w:szCs w:val="21"/>
         </w:rPr>
-        <w:t>Logged and tracked defects through Azure DevOps</w:t>
+        <w:t>Logged</w:t>
+      </w:r>
+      <w:r>
+        <w:rPr>
+          <w:rFonts w:ascii="Times New Roman" w:hAnsi="Times New Roman" w:cs="Times New Roman"/>
+          <w:sz w:val="21"/>
+          <w:szCs w:val="21"/>
+        </w:rPr>
+        <w:t xml:space="preserve">, tracked, and managed </w:t>
+      </w:r>
+      <w:r>
+        <w:rPr>
+          <w:rFonts w:ascii="Times New Roman" w:hAnsi="Times New Roman" w:cs="Times New Roman"/>
+          <w:sz w:val="21"/>
+          <w:szCs w:val="21"/>
+        </w:rPr>
+        <w:t>defects through Azure DevOps</w:t>
       </w:r>
     </w:p>
     <w:p>
@@ -687,9 +923,70 @@
           <w:sz w:val="21"/>
           <w:szCs w:val="21"/>
         </w:rPr>
-        <w:t>Executed manual and web services testing through PostMan</w:t>
-      </w:r>
-    </w:p>
+        <w:t xml:space="preserve">Conducted both regression and smoke testing in lower environments during releases to production </w:t>
+      </w:r>
+    </w:p>
+    <w:p>
+      <w:pPr>
+        <w:spacing w:after="253"/>
+        <w:ind w:left="0" w:right="2" w:firstLine="0"/>
+        <w:contextualSpacing/>
+      </w:pPr>
+      <w:r>
+        <w:rPr>
+          <w:b/>
+          <w:bCs/>
+        </w:rPr>
+        <w:t xml:space="preserve">     Test Automation Engineer Intern</w:t>
+      </w:r>
+      <w:r>
+        <w:rPr>
+          <w:b/>
+          <w:bCs/>
+        </w:rPr>
+        <w:t xml:space="preserve">        </w:t>
+      </w:r>
+      <w:r>
+        <w:rPr>
+          <w:b/>
+          <w:bCs/>
+        </w:rPr>
+        <w:t xml:space="preserve">                                                                                               </w:t>
+      </w:r>
+      <w:r>
+        <w:t>Ju</w:t>
+      </w:r>
+      <w:r>
+        <w:t>ne</w:t>
+      </w:r>
+      <w:r>
+        <w:t xml:space="preserve"> 201</w:t>
+      </w:r>
+      <w:r>
+        <w:t>8 - August 2018</w:t>
+      </w:r>
+      <w:r>
+        <w:rPr>
+          <w:b/>
+          <w:bCs/>
+        </w:rPr>
+        <w:t xml:space="preserve">                                                                            </w:t>
+      </w:r>
+    </w:p>
+    <w:p>
+      <w:pPr>
+        <w:numPr>
+          <w:ilvl w:val="0"/>
+          <w:numId w:val="2"/>
+        </w:numPr>
+        <w:ind w:right="0"/>
+        <w:contextualSpacing/>
+      </w:pPr>
+      <w:r>
+        <w:t>Validated product features by implementing both Test Plan and Test Design</w:t>
+      </w:r>
+    </w:p>
+    <w:bookmarkEnd w:id="5"/>
     <w:p>
       <w:pPr>
         <w:pStyle w:val="ListParagraph"/>
@@ -711,70 +1008,113 @@
           <w:sz w:val="21"/>
           <w:szCs w:val="21"/>
         </w:rPr>
-        <w:t xml:space="preserve">Conducted both regression and smoke testing in lower environments during releases to production </w:t>
-      </w:r>
-    </w:p>
-    <w:p>
-      <w:pPr>
-        <w:spacing w:after="253"/>
-        <w:ind w:left="0" w:right="2" w:firstLine="0"/>
-        <w:contextualSpacing/>
-      </w:pPr>
-      <w:r>
-        <w:rPr>
-          <w:b/>
-          <w:bCs/>
-        </w:rPr>
-        <w:t xml:space="preserve">     Test Automation Engineer Intern</w:t>
-      </w:r>
-      <w:r>
-        <w:rPr>
-          <w:b/>
-          <w:bCs/>
-        </w:rPr>
-        <w:t xml:space="preserve">        </w:t>
-      </w:r>
-      <w:r>
-        <w:rPr>
-          <w:b/>
-          <w:bCs/>
-        </w:rPr>
-        <w:t xml:space="preserve">                                                                                               </w:t>
-      </w:r>
-      <w:r>
-        <w:t>Ju</w:t>
-      </w:r>
-      <w:r>
-        <w:t>ne</w:t>
-      </w:r>
-      <w:r>
-        <w:t xml:space="preserve"> 201</w:t>
-      </w:r>
-      <w:r>
-        <w:t>8 - August 2018</w:t>
-      </w:r>
-      <w:r>
-        <w:rPr>
-          <w:b/>
-          <w:bCs/>
-        </w:rPr>
-        <w:t xml:space="preserve">                                                                            </w:t>
-      </w:r>
-    </w:p>
-    <w:p>
-      <w:pPr>
-        <w:numPr>
-          <w:ilvl w:val="0"/>
-          <w:numId w:val="2"/>
-        </w:numPr>
-        <w:ind w:right="0"/>
-        <w:contextualSpacing/>
-      </w:pPr>
-      <w:r>
-        <w:t>Validated product features by implementing both Test Plan and Test Design</w:t>
-      </w:r>
-    </w:p>
-    <w:bookmarkEnd w:id="5"/>
+        <w:t>Conduct</w:t>
+      </w:r>
+      <w:r>
+        <w:rPr>
+          <w:rFonts w:ascii="Times New Roman" w:hAnsi="Times New Roman" w:cs="Times New Roman"/>
+          <w:sz w:val="21"/>
+          <w:szCs w:val="21"/>
+        </w:rPr>
+        <w:t>ed m</w:t>
+      </w:r>
+      <w:r>
+        <w:rPr>
+          <w:rFonts w:ascii="Times New Roman" w:hAnsi="Times New Roman" w:cs="Times New Roman"/>
+          <w:sz w:val="21"/>
+          <w:szCs w:val="21"/>
+        </w:rPr>
+        <w:t xml:space="preserve">anual </w:t>
+      </w:r>
+      <w:r>
+        <w:rPr>
+          <w:rFonts w:ascii="Times New Roman" w:hAnsi="Times New Roman" w:cs="Times New Roman"/>
+          <w:sz w:val="21"/>
+          <w:szCs w:val="21"/>
+        </w:rPr>
+        <w:t>t</w:t>
+      </w:r>
+      <w:r>
+        <w:rPr>
+          <w:rFonts w:ascii="Times New Roman" w:hAnsi="Times New Roman" w:cs="Times New Roman"/>
+          <w:sz w:val="21"/>
+          <w:szCs w:val="21"/>
+        </w:rPr>
+        <w:t xml:space="preserve">est </w:t>
+      </w:r>
+      <w:r>
+        <w:rPr>
+          <w:rFonts w:ascii="Times New Roman" w:hAnsi="Times New Roman" w:cs="Times New Roman"/>
+          <w:sz w:val="21"/>
+          <w:szCs w:val="21"/>
+        </w:rPr>
+        <w:t>e</w:t>
+      </w:r>
+      <w:r>
+        <w:rPr>
+          <w:rFonts w:ascii="Times New Roman" w:hAnsi="Times New Roman" w:cs="Times New Roman"/>
+          <w:sz w:val="21"/>
+          <w:szCs w:val="21"/>
+        </w:rPr>
+        <w:t>xecution and generate</w:t>
+      </w:r>
+      <w:r>
+        <w:rPr>
+          <w:rFonts w:ascii="Times New Roman" w:hAnsi="Times New Roman" w:cs="Times New Roman"/>
+          <w:sz w:val="21"/>
+          <w:szCs w:val="21"/>
+        </w:rPr>
+        <w:t>d</w:t>
+      </w:r>
+      <w:r>
+        <w:rPr>
+          <w:rFonts w:ascii="Times New Roman" w:hAnsi="Times New Roman" w:cs="Times New Roman"/>
+          <w:sz w:val="21"/>
+          <w:szCs w:val="21"/>
+        </w:rPr>
+        <w:t xml:space="preserve"> </w:t>
+      </w:r>
+      <w:r>
+        <w:rPr>
+          <w:rFonts w:ascii="Times New Roman" w:hAnsi="Times New Roman" w:cs="Times New Roman"/>
+          <w:sz w:val="21"/>
+          <w:szCs w:val="21"/>
+        </w:rPr>
+        <w:t>a</w:t>
+      </w:r>
+      <w:r>
+        <w:rPr>
+          <w:rFonts w:ascii="Times New Roman" w:hAnsi="Times New Roman" w:cs="Times New Roman"/>
+          <w:sz w:val="21"/>
+          <w:szCs w:val="21"/>
+        </w:rPr>
+        <w:t xml:space="preserve">utomation </w:t>
+      </w:r>
+      <w:r>
+        <w:rPr>
+          <w:rFonts w:ascii="Times New Roman" w:hAnsi="Times New Roman" w:cs="Times New Roman"/>
+          <w:sz w:val="21"/>
+          <w:szCs w:val="21"/>
+        </w:rPr>
+        <w:t>s</w:t>
+      </w:r>
+      <w:r>
+        <w:rPr>
+          <w:rFonts w:ascii="Times New Roman" w:hAnsi="Times New Roman" w:cs="Times New Roman"/>
+          <w:sz w:val="21"/>
+          <w:szCs w:val="21"/>
+        </w:rPr>
+        <w:t xml:space="preserve">cripts using </w:t>
+      </w:r>
+      <w:r>
+        <w:rPr>
+          <w:rFonts w:ascii="Times New Roman" w:hAnsi="Times New Roman" w:cs="Times New Roman"/>
+          <w:sz w:val="21"/>
+          <w:szCs w:val="21"/>
+        </w:rPr>
+        <w:t>C# and Selenium WebDriver</w:t>
+      </w:r>
+    </w:p>
     <w:p>
       <w:pPr>
         <w:pStyle w:val="ListParagraph"/>
@@ -796,111 +1136,7 @@
           <w:sz w:val="21"/>
           <w:szCs w:val="21"/>
         </w:rPr>
-        <w:t>Conduct</w:t>
-      </w:r>
-      <w:r>
-        <w:rPr>
-          <w:rFonts w:ascii="Times New Roman" w:hAnsi="Times New Roman" w:cs="Times New Roman"/>
-          <w:sz w:val="21"/>
-          <w:szCs w:val="21"/>
-        </w:rPr>
-        <w:t>ed m</w:t>
-      </w:r>
-      <w:r>
-        <w:rPr>
-          <w:rFonts w:ascii="Times New Roman" w:hAnsi="Times New Roman" w:cs="Times New Roman"/>
-          <w:sz w:val="21"/>
-          <w:szCs w:val="21"/>
-        </w:rPr>
-        <w:t xml:space="preserve">anual </w:t>
-      </w:r>
-      <w:r>
-        <w:rPr>
-          <w:rFonts w:ascii="Times New Roman" w:hAnsi="Times New Roman" w:cs="Times New Roman"/>
-          <w:sz w:val="21"/>
-          <w:szCs w:val="21"/>
-        </w:rPr>
-        <w:t>t</w:t>
-      </w:r>
-      <w:r>
-        <w:rPr>
-          <w:rFonts w:ascii="Times New Roman" w:hAnsi="Times New Roman" w:cs="Times New Roman"/>
-          <w:sz w:val="21"/>
-          <w:szCs w:val="21"/>
-        </w:rPr>
-        <w:t xml:space="preserve">est </w:t>
-      </w:r>
-      <w:r>
-        <w:rPr>
-          <w:rFonts w:ascii="Times New Roman" w:hAnsi="Times New Roman" w:cs="Times New Roman"/>
-          <w:sz w:val="21"/>
-          <w:szCs w:val="21"/>
-        </w:rPr>
-        <w:t>e</w:t>
-      </w:r>
-      <w:r>
-        <w:rPr>
-          <w:rFonts w:ascii="Times New Roman" w:hAnsi="Times New Roman" w:cs="Times New Roman"/>
-          <w:sz w:val="21"/>
-          <w:szCs w:val="21"/>
-        </w:rPr>
-        <w:t>xecution and generate</w:t>
-      </w:r>
-      <w:r>
-        <w:rPr>
-          <w:rFonts w:ascii="Times New Roman" w:hAnsi="Times New Roman" w:cs="Times New Roman"/>
-          <w:sz w:val="21"/>
-          <w:szCs w:val="21"/>
-        </w:rPr>
-        <w:t>d</w:t>
-      </w:r>
-      <w:r>
-        <w:rPr>
-          <w:rFonts w:ascii="Times New Roman" w:hAnsi="Times New Roman" w:cs="Times New Roman"/>
-          <w:sz w:val="21"/>
-          <w:szCs w:val="21"/>
-        </w:rPr>
-        <w:t xml:space="preserve"> </w:t>
-      </w:r>
-      <w:r>
-        <w:rPr>
-          <w:rFonts w:ascii="Times New Roman" w:hAnsi="Times New Roman" w:cs="Times New Roman"/>
-          <w:sz w:val="21"/>
-          <w:szCs w:val="21"/>
-        </w:rPr>
-        <w:t>a</w:t>
-      </w:r>
-      <w:r>
-        <w:rPr>
-          <w:rFonts w:ascii="Times New Roman" w:hAnsi="Times New Roman" w:cs="Times New Roman"/>
-          <w:sz w:val="21"/>
-          <w:szCs w:val="21"/>
-        </w:rPr>
-        <w:t xml:space="preserve">utomation </w:t>
-      </w:r>
-      <w:r>
-        <w:rPr>
-          <w:rFonts w:ascii="Times New Roman" w:hAnsi="Times New Roman" w:cs="Times New Roman"/>
-          <w:sz w:val="21"/>
-          <w:szCs w:val="21"/>
-        </w:rPr>
-        <w:t>s</w:t>
-      </w:r>
-      <w:r>
-        <w:rPr>
-          <w:rFonts w:ascii="Times New Roman" w:hAnsi="Times New Roman" w:cs="Times New Roman"/>
-          <w:sz w:val="21"/>
-          <w:szCs w:val="21"/>
-        </w:rPr>
-        <w:t xml:space="preserve">cripts using </w:t>
-      </w:r>
-      <w:r>
-        <w:rPr>
-          <w:rFonts w:ascii="Times New Roman" w:hAnsi="Times New Roman" w:cs="Times New Roman"/>
-          <w:sz w:val="21"/>
-          <w:szCs w:val="21"/>
-        </w:rPr>
-        <w:t>C# and Selenium WebDriver</w:t>
+        <w:t>Identified defects and logged them through Rally Defect Management System</w:t>
       </w:r>
     </w:p>
     <w:p>
@@ -924,30 +1160,6 @@
           <w:sz w:val="21"/>
           <w:szCs w:val="21"/>
         </w:rPr>
-        <w:t>Identified defects and logged them through Rally Defect Management System</w:t>
-      </w:r>
-    </w:p>
-    <w:p>
-      <w:pPr>
-        <w:pStyle w:val="ListParagraph"/>
-        <w:numPr>
-          <w:ilvl w:val="0"/>
-          <w:numId w:val="2"/>
-        </w:numPr>
-        <w:spacing w:after="253"/>
-        <w:ind w:right="2"/>
-        <w:rPr>
-          <w:rFonts w:ascii="Times New Roman" w:hAnsi="Times New Roman" w:cs="Times New Roman"/>
-          <w:sz w:val="21"/>
-          <w:szCs w:val="21"/>
-        </w:rPr>
-      </w:pPr>
-      <w:r>
-        <w:rPr>
-          <w:rFonts w:ascii="Times New Roman" w:hAnsi="Times New Roman" w:cs="Times New Roman"/>
-          <w:sz w:val="21"/>
-          <w:szCs w:val="21"/>
-        </w:rPr>
         <w:t>Deployed feature builds to testing environments</w:t>
       </w:r>
     </w:p>
@@ -1109,8 +1321,6 @@
         </w:rPr>
         <w:t xml:space="preserve"> </w:t>
       </w:r>
-      <w:bookmarkStart w:id="6" w:name="_GoBack"/>
-      <w:bookmarkEnd w:id="6"/>
     </w:p>
     <w:p>
       <w:pPr>
@@ -1165,7 +1375,17 @@
           <w:sz w:val="22"/>
           <w:szCs w:val="22"/>
         </w:rPr>
-        <w:t xml:space="preserve">UNC-Charlotte </w:t>
+        <w:t xml:space="preserve">Personal Projects </w:t>
+      </w:r>
+      <w:r>
+        <w:rPr>
+          <w:b w:val="0"/>
+          <w:bCs w:val="0"/>
+          <w:i w:val="0"/>
+          <w:sz w:val="16"/>
+          <w:szCs w:val="16"/>
+        </w:rPr>
+        <w:t>(link below)</w:t>
       </w:r>
     </w:p>
     <w:p>
@@ -1187,22 +1407,14 @@
         </w:rPr>
         <w:t xml:space="preserve">              </w:t>
       </w:r>
-      <w:r>
-        <w:t>ITCS</w:t>
-      </w:r>
-      <w:r>
-        <w:rPr>
-          <w:b/>
-          <w:i/>
-        </w:rPr>
-        <w:t xml:space="preserve"> </w:t>
-      </w:r>
-      <w:r>
-        <w:t>4155: Software Development Projects</w:t>
-      </w:r>
-      <w:r>
-        <w:t>: Capstone</w:t>
-      </w:r>
+      <w:hyperlink r:id="rId9" w:history="1">
+        <w:r>
+          <w:rPr>
+            <w:rStyle w:val="Hyperlink"/>
+          </w:rPr>
+          <w:t>Kasey’s Kreations</w:t>
+        </w:r>
+      </w:hyperlink>
       <w:r>
         <w:rPr>
           <w:i/>
@@ -1235,7 +1447,7 @@
         <w:contextualSpacing/>
       </w:pPr>
       <w:r>
-        <w:t>Worked with 3-person team to develop web application for users to budget personal expenses</w:t>
+        <w:t>Web app to display handmade crocheted personal items, with link to an Etsy Shop for each item</w:t>
       </w:r>
     </w:p>
     <w:p>
@@ -1248,87 +1460,19 @@
         <w:contextualSpacing/>
       </w:pPr>
       <w:r>
-        <w:t>Front end built on HTML / CSS(Bootstrap), with backend using PHP for data validation SQL for data management</w:t>
-      </w:r>
-    </w:p>
-    <w:p>
-      <w:pPr>
-        <w:pStyle w:val="Heading2"/>
-        <w:ind w:left="-5"/>
-        <w:contextualSpacing/>
-        <w:rPr>
-          <w:i w:val="0"/>
-          <w:sz w:val="22"/>
-          <w:szCs w:val="22"/>
-        </w:rPr>
-      </w:pPr>
-      <w:r>
-        <w:rPr>
-          <w:i w:val="0"/>
-          <w:sz w:val="22"/>
-          <w:szCs w:val="22"/>
-        </w:rPr>
-        <w:t xml:space="preserve">UNC-Charlotte </w:t>
-      </w:r>
-    </w:p>
-    <w:p>
-      <w:pPr>
-        <w:tabs>
-          <w:tab w:val="center" w:pos="4321"/>
-          <w:tab w:val="center" w:pos="5041"/>
-          <w:tab w:val="center" w:pos="5761"/>
-          <w:tab w:val="right" w:pos="9348"/>
-        </w:tabs>
-        <w:spacing w:after="211"/>
-        <w:ind w:left="-15" w:right="0" w:firstLine="0"/>
-        <w:contextualSpacing/>
-      </w:pPr>
-      <w:r>
-        <w:rPr>
-          <w:b/>
-          <w:i/>
-        </w:rPr>
-        <w:t xml:space="preserve">              </w:t>
-      </w:r>
-      <w:r>
-        <w:t>ITCS</w:t>
-      </w:r>
-      <w:r>
-        <w:rPr>
-          <w:b/>
-          <w:i/>
-        </w:rPr>
+        <w:t>Developed</w:t>
+      </w:r>
+      <w:r>
         <w:t xml:space="preserve"> </w:t>
       </w:r>
       <w:r>
-        <w:t>3300</w:t>
-      </w:r>
-      <w:r>
-        <w:t xml:space="preserve">: </w:t>
-      </w:r>
-      <w:r>
-        <w:t>Web-based Application Development</w:t>
-      </w:r>
-      <w:r>
-        <w:rPr>
-          <w:i/>
-        </w:rPr>
-        <w:tab/>
-        <w:t xml:space="preserve"> </w:t>
-      </w:r>
-      <w:r>
-        <w:rPr>
-          <w:i/>
-        </w:rPr>
-        <w:tab/>
-        <w:t xml:space="preserve"> </w:t>
-      </w:r>
-      <w:r>
-        <w:rPr>
-          <w:i/>
-        </w:rPr>
-        <w:tab/>
-        <w:t xml:space="preserve">                       </w:t>
+        <w:t>using</w:t>
+      </w:r>
+      <w:r>
+        <w:t xml:space="preserve"> HTML</w:t>
+      </w:r>
+      <w:r>
+        <w:t>5, BootStrap4 and custom CSS</w:t>
       </w:r>
     </w:p>
     <w:p>
@@ -1341,20 +1485,7 @@
         <w:contextualSpacing/>
       </w:pPr>
       <w:r>
-        <w:t>Developed web application intended for UNCC students to find food on campus</w:t>
-      </w:r>
-    </w:p>
-    <w:p>
-      <w:pPr>
-        <w:numPr>
-          <w:ilvl w:val="0"/>
-          <w:numId w:val="4"/>
-        </w:numPr>
-        <w:ind w:right="0" w:hanging="360"/>
-        <w:contextualSpacing/>
-      </w:pPr>
-      <w:r>
-        <w:t>Application built with HTML / CSS and JavaScript/jQuery</w:t>
+        <w:t>Responsive app on most mobile devices</w:t>
       </w:r>
     </w:p>
     <w:sectPr>
@@ -2433,7 +2564,7 @@
   <w:style w:type="paragraph" w:default="1" w:styleId="Normal">
     <w:name w:val="Normal"/>
     <w:qFormat/>
-    <w:rsid w:val="005B7835"/>
+    <w:rsid w:val="008B7CAA"/>
     <w:pPr>
       <w:spacing w:after="11" w:line="248" w:lineRule="auto"/>
       <w:ind w:left="3201" w:right="3125" w:hanging="10"/>
@@ -2492,7 +2623,6 @@
   <w:style w:type="character" w:default="1" w:styleId="DefaultParagraphFont">
     <w:name w:val="Default Paragraph Font"/>
     <w:uiPriority w:val="1"/>
-    <w:semiHidden/>
     <w:unhideWhenUsed/>
   </w:style>
   <w:style w:type="table" w:default="1" w:styleId="TableNormal">
@@ -2564,6 +2694,29 @@
       <w:color w:val="auto"/>
       <w:sz w:val="22"/>
       <w:szCs w:val="22"/>
+    </w:rPr>
+  </w:style>
+  <w:style w:type="character" w:styleId="Hyperlink">
+    <w:name w:val="Hyperlink"/>
+    <w:basedOn w:val="DefaultParagraphFont"/>
+    <w:uiPriority w:val="99"/>
+    <w:unhideWhenUsed/>
+    <w:rsid w:val="001976D0"/>
+    <w:rPr>
+      <w:color w:val="0563C1" w:themeColor="hyperlink"/>
+      <w:u w:val="single"/>
+    </w:rPr>
+  </w:style>
+  <w:style w:type="character" w:styleId="UnresolvedMention">
+    <w:name w:val="Unresolved Mention"/>
+    <w:basedOn w:val="DefaultParagraphFont"/>
+    <w:uiPriority w:val="99"/>
+    <w:semiHidden/>
+    <w:unhideWhenUsed/>
+    <w:rsid w:val="001976D0"/>
+    <w:rPr>
+      <w:color w:val="605E5C"/>
+      <w:shd w:val="clear" w:color="auto" w:fill="E1DFDD"/>
     </w:rPr>
   </w:style>
 </w:styles>

</xml_diff>